<commit_message>
COPY FILE AND CHANGE NAME
</commit_message>
<xml_diff>
--- a/기획서/그래픽/기획서_캐릭터 그래픽1.0.0ver.docx
+++ b/기획서/그래픽/기획서_캐릭터 그래픽1.0.0ver.docx
@@ -20,6 +20,8 @@
       </w:sdtPr>
       <w:sdtEndPr/>
       <w:sdtContent>
+        <w:bookmarkStart w:id="0" w:name="_GoBack" w:displacedByCustomXml="prev"/>
+        <w:bookmarkEnd w:id="0" w:displacedByCustomXml="prev"/>
         <w:p>
           <w:pPr>
             <w:pStyle w:val="a4"/>
@@ -909,6 +911,7 @@
                                   </w:sdtPr>
                                   <w:sdtEndPr/>
                                   <w:sdtContent>
+                                    <w:proofErr w:type="spellStart"/>
                                     <w:r>
                                       <w:rPr>
                                         <w:rFonts w:hint="eastAsia"/>
@@ -918,6 +921,7 @@
                                     <w:r>
                                       <w:t>나단</w:t>
                                     </w:r>
+                                    <w:proofErr w:type="spellEnd"/>
                                   </w:sdtContent>
                                 </w:sdt>
                               </w:p>
@@ -1090,6 +1094,7 @@
                             </w:sdtPr>
                             <w:sdtEndPr/>
                             <w:sdtContent>
+                              <w:proofErr w:type="spellStart"/>
                               <w:r>
                                 <w:rPr>
                                   <w:rFonts w:hint="eastAsia"/>
@@ -1099,6 +1104,7 @@
                               <w:r>
                                 <w:t>나단</w:t>
                               </w:r>
+                              <w:proofErr w:type="spellEnd"/>
                             </w:sdtContent>
                           </w:sdt>
                         </w:p>
@@ -1216,12 +1222,14 @@
                   <w:spacing w:after="200"/>
                   <w:jc w:val="center"/>
                 </w:pPr>
+                <w:proofErr w:type="spellStart"/>
                 <w:r>
                   <w:rPr>
                     <w:rFonts w:hint="eastAsia"/>
                   </w:rPr>
                   <w:t>수정자</w:t>
                 </w:r>
+                <w:proofErr w:type="spellEnd"/>
               </w:p>
             </w:tc>
             <w:tc>
@@ -1314,12 +1322,14 @@
                   <w:spacing w:after="200"/>
                   <w:jc w:val="center"/>
                 </w:pPr>
+                <w:proofErr w:type="spellStart"/>
                 <w:r>
                   <w:rPr>
                     <w:rFonts w:hint="eastAsia"/>
                   </w:rPr>
                   <w:t>김나단</w:t>
                 </w:r>
+                <w:proofErr w:type="spellEnd"/>
               </w:p>
             </w:tc>
             <w:tc>
@@ -3073,7 +3083,7 @@
           <w:lang w:val="ko-KR"/>
         </w:rPr>
       </w:pPr>
-      <w:bookmarkStart w:id="0" w:name="_Toc497308733"/>
+      <w:bookmarkStart w:id="1" w:name="_Toc497308733"/>
       <w:r>
         <w:rPr>
           <w:rStyle w:val="1Char"/>
@@ -3086,7 +3096,7 @@
         <w:lastRenderedPageBreak/>
         <w:t>개요</w:t>
       </w:r>
-      <w:bookmarkEnd w:id="0"/>
+      <w:bookmarkEnd w:id="1"/>
     </w:p>
     <w:p>
       <w:pPr>
@@ -3101,7 +3111,7 @@
           <w:lang w:val="ko-KR"/>
         </w:rPr>
       </w:pPr>
-      <w:bookmarkStart w:id="1" w:name="_Toc497308734"/>
+      <w:bookmarkStart w:id="2" w:name="_Toc497308734"/>
       <w:r>
         <w:rPr>
           <w:rStyle w:val="1Char"/>
@@ -3126,7 +3136,7 @@
         </w:rPr>
         <w:t>컨셉</w:t>
       </w:r>
-      <w:bookmarkEnd w:id="1"/>
+      <w:bookmarkEnd w:id="2"/>
     </w:p>
     <w:p>
       <w:pPr>
@@ -3486,7 +3496,7 @@
         </w:rPr>
         <w:br w:type="page"/>
       </w:r>
-      <w:bookmarkStart w:id="2" w:name="_Toc497308735"/>
+      <w:bookmarkStart w:id="3" w:name="_Toc497308735"/>
       <w:r>
         <w:rPr>
           <w:rStyle w:val="1Char"/>
@@ -3543,7 +3553,7 @@
         </w:rPr>
         <w:t>설정</w:t>
       </w:r>
-      <w:bookmarkEnd w:id="2"/>
+      <w:bookmarkEnd w:id="3"/>
     </w:p>
     <w:p>
       <w:pPr>
@@ -3558,7 +3568,7 @@
           <w:lang w:val="ko-KR"/>
         </w:rPr>
       </w:pPr>
-      <w:bookmarkStart w:id="3" w:name="_Toc497308736"/>
+      <w:bookmarkStart w:id="4" w:name="_Toc497308736"/>
       <w:r>
         <w:rPr>
           <w:rStyle w:val="1Char"/>
@@ -3583,7 +3593,7 @@
         </w:rPr>
         <w:t>캐릭터</w:t>
       </w:r>
-      <w:bookmarkEnd w:id="3"/>
+      <w:bookmarkEnd w:id="4"/>
     </w:p>
     <w:p>
       <w:pPr>
@@ -3878,7 +3888,7 @@
         </w:rPr>
         <w:t xml:space="preserve"> </w:t>
       </w:r>
-      <w:bookmarkStart w:id="4" w:name="_Toc497308737"/>
+      <w:bookmarkStart w:id="5" w:name="_Toc497308737"/>
       <w:r>
         <w:rPr>
           <w:rStyle w:val="1Char"/>
@@ -3903,7 +3913,7 @@
         </w:rPr>
         <w:t>몬스터</w:t>
       </w:r>
-      <w:bookmarkEnd w:id="4"/>
+      <w:bookmarkEnd w:id="5"/>
     </w:p>
     <w:p>
       <w:pPr>
@@ -3969,7 +3979,7 @@
           <w:lang w:val="ko-KR"/>
         </w:rPr>
       </w:pPr>
-      <w:bookmarkStart w:id="5" w:name="_Toc497308738"/>
+      <w:bookmarkStart w:id="6" w:name="_Toc497308738"/>
       <w:r>
         <w:rPr>
           <w:rFonts w:hint="eastAsia"/>
@@ -3991,7 +4001,7 @@
         </w:rPr>
         <w:t>몬스터</w:t>
       </w:r>
-      <w:bookmarkEnd w:id="5"/>
+      <w:bookmarkEnd w:id="6"/>
     </w:p>
     <w:p>
       <w:pPr>
@@ -4159,7 +4169,7 @@
           <w:lang w:val="ko-KR"/>
         </w:rPr>
       </w:pPr>
-      <w:bookmarkStart w:id="6" w:name="_Toc497308739"/>
+      <w:bookmarkStart w:id="7" w:name="_Toc497308739"/>
       <w:r>
         <w:rPr>
           <w:rStyle w:val="1Char"/>
@@ -4216,7 +4226,7 @@
         </w:rPr>
         <w:t>설정</w:t>
       </w:r>
-      <w:bookmarkEnd w:id="6"/>
+      <w:bookmarkEnd w:id="7"/>
       <w:r>
         <w:rPr>
           <w:lang w:val="ko-KR"/>
@@ -4237,7 +4247,7 @@
           <w:lang w:val="ko-KR"/>
         </w:rPr>
       </w:pPr>
-      <w:bookmarkStart w:id="7" w:name="_Toc497308740"/>
+      <w:bookmarkStart w:id="8" w:name="_Toc497308740"/>
       <w:r>
         <w:rPr>
           <w:rStyle w:val="1Char"/>
@@ -4246,7 +4256,7 @@
         </w:rPr>
         <w:t>공통</w:t>
       </w:r>
-      <w:bookmarkEnd w:id="7"/>
+      <w:bookmarkEnd w:id="8"/>
     </w:p>
     <w:p>
       <w:pPr>
@@ -4511,7 +4521,7 @@
           <w:lang w:val="ko-KR"/>
         </w:rPr>
       </w:pPr>
-      <w:bookmarkStart w:id="8" w:name="_Toc497308741"/>
+      <w:bookmarkStart w:id="9" w:name="_Toc497308741"/>
       <w:r>
         <w:rPr>
           <w:rStyle w:val="1Char"/>
@@ -4536,7 +4546,7 @@
         </w:rPr>
         <w:t>캐릭터</w:t>
       </w:r>
-      <w:bookmarkEnd w:id="8"/>
+      <w:bookmarkEnd w:id="9"/>
     </w:p>
     <w:p>
       <w:pPr>
@@ -4814,7 +4824,7 @@
         </w:rPr>
         <w:t xml:space="preserve"> </w:t>
       </w:r>
-      <w:bookmarkStart w:id="9" w:name="_Toc497308742"/>
+      <w:bookmarkStart w:id="10" w:name="_Toc497308742"/>
       <w:r>
         <w:rPr>
           <w:rStyle w:val="1Char"/>
@@ -4839,7 +4849,7 @@
         </w:rPr>
         <w:t>몬스터</w:t>
       </w:r>
-      <w:bookmarkEnd w:id="9"/>
+      <w:bookmarkEnd w:id="10"/>
     </w:p>
     <w:p>
       <w:pPr>
@@ -4887,7 +4897,7 @@
           <w:lang w:val="ko-KR"/>
         </w:rPr>
       </w:pPr>
-      <w:bookmarkStart w:id="10" w:name="_Toc497308743"/>
+      <w:bookmarkStart w:id="11" w:name="_Toc497308743"/>
       <w:r>
         <w:rPr>
           <w:rFonts w:hint="eastAsia"/>
@@ -4909,7 +4919,7 @@
         </w:rPr>
         <w:t>몬스터</w:t>
       </w:r>
-      <w:bookmarkEnd w:id="10"/>
+      <w:bookmarkEnd w:id="11"/>
     </w:p>
     <w:p>
       <w:pPr>
@@ -5123,7 +5133,7 @@
           <w:lang w:val="ko-KR"/>
         </w:rPr>
       </w:pPr>
-      <w:bookmarkStart w:id="11" w:name="_Toc497308744"/>
+      <w:bookmarkStart w:id="12" w:name="_Toc497308744"/>
       <w:r>
         <w:rPr>
           <w:rStyle w:val="1Char"/>
@@ -5136,7 +5146,7 @@
         <w:lastRenderedPageBreak/>
         <w:t>기타</w:t>
       </w:r>
-      <w:bookmarkEnd w:id="11"/>
+      <w:bookmarkEnd w:id="12"/>
     </w:p>
     <w:p>
       <w:pPr>
@@ -5151,7 +5161,7 @@
           <w:lang w:val="ko-KR"/>
         </w:rPr>
       </w:pPr>
-      <w:bookmarkStart w:id="12" w:name="_Toc497308745"/>
+      <w:bookmarkStart w:id="13" w:name="_Toc497308745"/>
       <w:r>
         <w:rPr>
           <w:rStyle w:val="1Char"/>
@@ -5168,7 +5178,7 @@
         </w:rPr>
         <w:t>처</w:t>
       </w:r>
-      <w:bookmarkEnd w:id="12"/>
+      <w:bookmarkEnd w:id="13"/>
     </w:p>
     <w:p>
       <w:pPr>
@@ -5179,7 +5189,6 @@
         </w:numPr>
         <w:ind w:leftChars="0"/>
         <w:rPr>
-          <w:rFonts w:hint="eastAsia"/>
           <w:lang w:val="ko-KR"/>
         </w:rPr>
       </w:pPr>
@@ -5260,8 +5269,6 @@
         </w:rPr>
         <w:t>제작</w:t>
       </w:r>
-      <w:bookmarkStart w:id="13" w:name="_GoBack"/>
-      <w:bookmarkEnd w:id="13"/>
     </w:p>
     <w:sectPr>
       <w:footerReference w:type="even" r:id="rId14"/>
@@ -5421,8 +5428,18 @@
                               <w:sz w:val="20"/>
                               <w:lang w:val="ko-KR"/>
                             </w:rPr>
-                            <w:t xml:space="preserve"> |  </w:t>
+                            <w:t xml:space="preserve"> </w:t>
                           </w:r>
+                          <w:proofErr w:type="gramStart"/>
+                          <w:r>
+                            <w:rPr>
+                              <w:rFonts w:asciiTheme="majorHAnsi" w:eastAsiaTheme="majorEastAsia" w:hAnsiTheme="majorHAnsi" w:cstheme="majorBidi"/>
+                              <w:sz w:val="20"/>
+                              <w:lang w:val="ko-KR"/>
+                            </w:rPr>
+                            <w:t xml:space="preserve">|  </w:t>
+                          </w:r>
+                          <w:proofErr w:type="gramEnd"/>
                           <w:sdt>
                             <w:sdtPr>
                               <w:rPr>
@@ -5937,8 +5954,18 @@
                               <w:sz w:val="20"/>
                               <w:lang w:val="ko-KR"/>
                             </w:rPr>
-                            <w:t xml:space="preserve"> |  </w:t>
+                            <w:t xml:space="preserve"> </w:t>
                           </w:r>
+                          <w:proofErr w:type="gramStart"/>
+                          <w:r>
+                            <w:rPr>
+                              <w:rFonts w:asciiTheme="majorHAnsi" w:eastAsiaTheme="majorEastAsia" w:hAnsiTheme="majorHAnsi" w:cstheme="majorBidi"/>
+                              <w:sz w:val="20"/>
+                              <w:lang w:val="ko-KR"/>
+                            </w:rPr>
+                            <w:t xml:space="preserve">|  </w:t>
+                          </w:r>
+                          <w:proofErr w:type="gramEnd"/>
                           <w:sdt>
                             <w:sdtPr>
                               <w:rPr>
@@ -8871,6 +8898,7 @@
     <w:rsid w:val="00E1078C"/>
     <w:rsid w:val="00E853AF"/>
     <w:rsid w:val="00EB4039"/>
+    <w:rsid w:val="00F77255"/>
   </w:rsids>
   <m:mathPr>
     <m:mathFont m:val="Cambria Math"/>
@@ -9825,15 +9853,6 @@
 </file>
 
 <file path=customXml/item2.xml><?xml version="1.0" encoding="utf-8"?>
-<?mso-contentType ?>
-<FormTemplates xmlns="http://schemas.microsoft.com/sharepoint/v3/contenttype/forms">
-  <Display>DocumentLibraryForm</Display>
-  <Edit>AssetEditForm</Edit>
-  <New>DocumentLibraryForm</New>
-</FormTemplates>
-</file>
-
-<file path=customXml/item3.xml><?xml version="1.0" encoding="utf-8"?>
 <outs:outSpaceData xmlns:outs="http://schemas.microsoft.com/office/2009/outspace/metadata">
   <outs:relatedDates/>
   <outs:relatedDocuments/>
@@ -9841,6 +9860,15 @@
   <outs:propertyMetadataList/>
   <outs:corruptMetadataWasLost/>
 </outs:outSpaceData>
+</file>
+
+<file path=customXml/item3.xml><?xml version="1.0" encoding="utf-8"?>
+<?mso-contentType ?>
+<FormTemplates xmlns="http://schemas.microsoft.com/sharepoint/v3/contenttype/forms">
+  <Display>DocumentLibraryForm</Display>
+  <Edit>AssetEditForm</Edit>
+  <New>DocumentLibraryForm</New>
+</FormTemplates>
 </file>
 
 <file path=customXml/item4.xml><?xml version="1.0" encoding="utf-8"?>
@@ -9856,6 +9884,14 @@
 </file>
 
 <file path=customXml/itemProps2.xml><?xml version="1.0" encoding="utf-8"?>
+<ds:datastoreItem xmlns:ds="http://schemas.openxmlformats.org/officeDocument/2006/customXml" ds:itemID="{800B806B-C3C7-4EFE-A57F-81DC87A14EE1}">
+  <ds:schemaRefs>
+    <ds:schemaRef ds:uri="http://schemas.microsoft.com/office/2009/outspace/metadata"/>
+  </ds:schemaRefs>
+</ds:datastoreItem>
+</file>
+
+<file path=customXml/itemProps3.xml><?xml version="1.0" encoding="utf-8"?>
 <ds:datastoreItem xmlns:ds="http://schemas.openxmlformats.org/officeDocument/2006/customXml" ds:itemID="{45D58876-6428-4249-82E1-6AED1D994306}">
   <ds:schemaRefs>
     <ds:schemaRef ds:uri="http://schemas.microsoft.com/sharepoint/v3/contenttype/forms"/>
@@ -9863,16 +9899,8 @@
 </ds:datastoreItem>
 </file>
 
-<file path=customXml/itemProps3.xml><?xml version="1.0" encoding="utf-8"?>
-<ds:datastoreItem xmlns:ds="http://schemas.openxmlformats.org/officeDocument/2006/customXml" ds:itemID="{800B806B-C3C7-4EFE-A57F-81DC87A14EE1}">
-  <ds:schemaRefs>
-    <ds:schemaRef ds:uri="http://schemas.microsoft.com/office/2009/outspace/metadata"/>
-  </ds:schemaRefs>
-</ds:datastoreItem>
-</file>
-
 <file path=customXml/itemProps4.xml><?xml version="1.0" encoding="utf-8"?>
-<ds:datastoreItem xmlns:ds="http://schemas.openxmlformats.org/officeDocument/2006/customXml" ds:itemID="{2FBCD5A3-2C13-4393-A5EE-FD94153C0D71}">
+<ds:datastoreItem xmlns:ds="http://schemas.openxmlformats.org/officeDocument/2006/customXml" ds:itemID="{C4D8B02B-3A0A-4E98-BD9D-491F3AF77454}">
   <ds:schemaRefs>
     <ds:schemaRef ds:uri="http://schemas.openxmlformats.org/officeDocument/2006/bibliography"/>
   </ds:schemaRefs>

</xml_diff>